<commit_message>
Did Task 7_2 (c#)
</commit_message>
<xml_diff>
--- a/Modules/Task6_4/P108Q6.docx
+++ b/Modules/Task6_4/P108Q6.docx
@@ -1,6 +1,6 @@
 
 <file path=word/document.xml><?xml version="1.0" encoding="utf-8"?>
-<w:document xmlns:wpc="http://schemas.microsoft.com/office/word/2010/wordprocessingCanvas" xmlns:cx="http://schemas.microsoft.com/office/drawing/2014/chartex" xmlns:cx1="http://schemas.microsoft.com/office/drawing/2015/9/8/chartex" xmlns:cx2="http://schemas.microsoft.com/office/drawing/2015/10/21/chartex" xmlns:cx3="http://schemas.microsoft.com/office/drawing/2016/5/9/chartex" xmlns:cx4="http://schemas.microsoft.com/office/drawing/2016/5/10/chartex" xmlns:cx5="http://schemas.microsoft.com/office/drawing/2016/5/11/chartex" xmlns:cx6="http://schemas.microsoft.com/office/drawing/2016/5/12/chartex" xmlns:cx7="http://schemas.microsoft.com/office/drawing/2016/5/13/chartex" xmlns:cx8="http://schemas.microsoft.com/office/drawing/2016/5/14/chartex" xmlns:mc="http://schemas.openxmlformats.org/markup-compatibility/2006" xmlns:aink="http://schemas.microsoft.com/office/drawing/2016/ink" xmlns:am3d="http://schemas.microsoft.com/office/drawing/2017/model3d" xmlns:o="urn:schemas-microsoft-com:office:office" xmlns:oel="http://schemas.microsoft.com/office/2019/extlst" xmlns:r="http://schemas.openxmlformats.org/officeDocument/2006/relationships" xmlns:m="http://schemas.openxmlformats.org/officeDocument/2006/math" xmlns:v="urn:schemas-microsoft-com:vml" xmlns:wp14="http://schemas.microsoft.com/office/word/2010/wordprocessingDrawing" xmlns:wp="http://schemas.openxmlformats.org/drawingml/2006/wordprocessingDrawing" xmlns:w10="urn:schemas-microsoft-com:office:word" xmlns:w="http://schemas.openxmlformats.org/wordprocessingml/2006/main" xmlns:w14="http://schemas.microsoft.com/office/word/2010/wordml" xmlns:w15="http://schemas.microsoft.com/office/word/2012/wordml" xmlns:w16cex="http://schemas.microsoft.com/office/word/2018/wordml/cex" xmlns:w16cid="http://schemas.microsoft.com/office/word/2016/wordml/cid" xmlns:w16="http://schemas.microsoft.com/office/word/2018/wordml" xmlns:w16du="http://schemas.microsoft.com/office/word/2023/wordml/word16du" xmlns:w16sdtdh="http://schemas.microsoft.com/office/word/2020/wordml/sdtdatahash" xmlns:w16se="http://schemas.microsoft.com/office/word/2015/wordml/symex" xmlns:wpg="http://schemas.microsoft.com/office/word/2010/wordprocessingGroup" xmlns:wpi="http://schemas.microsoft.com/office/word/2010/wordprocessingInk" xmlns:wne="http://schemas.microsoft.com/office/word/2006/wordml" xmlns:wps="http://schemas.microsoft.com/office/word/2010/wordprocessingShape" mc:Ignorable="w14 w15 w16se w16cid w16 w16cex w16sdtdh wp14">
+<w:document xmlns:wpc="http://schemas.microsoft.com/office/word/2010/wordprocessingCanvas" xmlns:cx="http://schemas.microsoft.com/office/drawing/2014/chartex" xmlns:cx1="http://schemas.microsoft.com/office/drawing/2015/9/8/chartex" xmlns:cx2="http://schemas.microsoft.com/office/drawing/2015/10/21/chartex" xmlns:cx3="http://schemas.microsoft.com/office/drawing/2016/5/9/chartex" xmlns:cx4="http://schemas.microsoft.com/office/drawing/2016/5/10/chartex" xmlns:cx5="http://schemas.microsoft.com/office/drawing/2016/5/11/chartex" xmlns:cx6="http://schemas.microsoft.com/office/drawing/2016/5/12/chartex" xmlns:cx7="http://schemas.microsoft.com/office/drawing/2016/5/13/chartex" xmlns:cx8="http://schemas.microsoft.com/office/drawing/2016/5/14/chartex" xmlns:mc="http://schemas.openxmlformats.org/markup-compatibility/2006" xmlns:aink="http://schemas.microsoft.com/office/drawing/2016/ink" xmlns:am3d="http://schemas.microsoft.com/office/drawing/2017/model3d" xmlns:o="urn:schemas-microsoft-com:office:office" xmlns:oel="http://schemas.microsoft.com/office/2019/extlst" xmlns:r="http://schemas.openxmlformats.org/officeDocument/2006/relationships" xmlns:m="http://schemas.openxmlformats.org/officeDocument/2006/math" xmlns:v="urn:schemas-microsoft-com:vml" xmlns:wp14="http://schemas.microsoft.com/office/word/2010/wordprocessingDrawing" xmlns:wp="http://schemas.openxmlformats.org/drawingml/2006/wordprocessingDrawing" xmlns:w10="urn:schemas-microsoft-com:office:word" xmlns:w="http://schemas.openxmlformats.org/wordprocessingml/2006/main" xmlns:w14="http://schemas.microsoft.com/office/word/2010/wordml" xmlns:w15="http://schemas.microsoft.com/office/word/2012/wordml" xmlns:w16cex="http://schemas.microsoft.com/office/word/2018/wordml/cex" xmlns:w16cid="http://schemas.microsoft.com/office/word/2016/wordml/cid" xmlns:w16="http://schemas.microsoft.com/office/word/2018/wordml" xmlns:w16sdtdh="http://schemas.microsoft.com/office/word/2020/wordml/sdtdatahash" xmlns:w16se="http://schemas.microsoft.com/office/word/2015/wordml/symex" xmlns:wpg="http://schemas.microsoft.com/office/word/2010/wordprocessingGroup" xmlns:wpi="http://schemas.microsoft.com/office/word/2010/wordprocessingInk" xmlns:wne="http://schemas.microsoft.com/office/word/2006/wordml" xmlns:wps="http://schemas.microsoft.com/office/word/2010/wordprocessingShape" mc:Ignorable="w14 w15 w16se w16cid w16 w16cex w16sdtdh wp14">
   <w:body>
     <w:p>
       <w:pPr>
@@ -100,37 +100,7 @@
         <w:rPr>
           <w:lang w:val="en-US"/>
         </w:rPr>
-        <w:t xml:space="preserve"> = 0 -&gt; {((ab)0 </w:t>
-      </w:r>
-      <w:r>
-        <w:rPr>
-          <w:lang w:val="en-US"/>
-        </w:rPr>
-        <w:t>·</w:t>
-      </w:r>
-      <w:r>
-        <w:rPr>
-          <w:lang w:val="en-US"/>
-        </w:rPr>
-        <w:t xml:space="preserve"> c)0 </w:t>
-      </w:r>
-      <w:r>
-        <w:rPr>
-          <w:lang w:val="en-US"/>
-        </w:rPr>
-        <w:t>·</w:t>
-      </w:r>
-      <w:r>
-        <w:rPr>
-          <w:lang w:val="en-US"/>
-        </w:rPr>
-        <w:t xml:space="preserve"> a0} = </w:t>
-      </w:r>
-      <w:r>
-        <w:rPr>
-          <w:lang w:val="en-US"/>
-        </w:rPr>
-        <w:t>ε</w:t>
+        <w:t xml:space="preserve"> = 0 -&gt; {((ab)0 · c)0 · a0} = ε</w:t>
       </w:r>
     </w:p>
     <w:p>
@@ -169,57 +139,21 @@
         <w:rPr>
           <w:lang w:val="en-US"/>
         </w:rPr>
-        <w:t xml:space="preserve"> L2, when n = 1 -&gt; {a</w:t>
-      </w:r>
-      <w:r>
-        <w:rPr>
-          <w:lang w:val="en-US"/>
-        </w:rPr>
-        <w:t xml:space="preserve"> · </w:t>
-      </w:r>
-      <w:r>
-        <w:rPr>
-          <w:lang w:val="en-US"/>
-        </w:rPr>
-        <w:t>b</w:t>
+        <w:t xml:space="preserve"> L2, when n = 1 -&gt; {a · b</w:t>
       </w:r>
       <w:proofErr w:type="gramStart"/>
       <w:r>
         <w:rPr>
           <w:lang w:val="en-US"/>
         </w:rPr>
-        <w:t xml:space="preserve">1 </w:t>
-      </w:r>
-      <w:r>
-        <w:rPr>
-          <w:lang w:val="en-US"/>
-        </w:rPr>
-        <w:t xml:space="preserve"> ·</w:t>
+        <w:t>1  ·</w:t>
       </w:r>
       <w:proofErr w:type="gramEnd"/>
       <w:r>
         <w:rPr>
           <w:lang w:val="en-US"/>
         </w:rPr>
-        <w:t xml:space="preserve"> </w:t>
-      </w:r>
-      <w:r>
-        <w:rPr>
-          <w:lang w:val="en-US"/>
-        </w:rPr>
-        <w:t>c</w:t>
-      </w:r>
-      <w:r>
-        <w:rPr>
-          <w:lang w:val="en-US"/>
-        </w:rPr>
-        <w:t xml:space="preserve"> · </w:t>
-      </w:r>
-      <w:r>
-        <w:rPr>
-          <w:lang w:val="en-US"/>
-        </w:rPr>
-        <w:t xml:space="preserve">b0} = </w:t>
+        <w:t xml:space="preserve"> c · b0} = </w:t>
       </w:r>
       <w:proofErr w:type="spellStart"/>
       <w:r>
@@ -264,25 +198,7 @@
         <w:rPr>
           <w:lang w:val="en-US"/>
         </w:rPr>
-        <w:t xml:space="preserve">· </w:t>
-      </w:r>
-      <w:r>
-        <w:rPr>
-          <w:lang w:val="en-US"/>
-        </w:rPr>
-        <w:t>c</w:t>
-      </w:r>
-      <w:r>
-        <w:rPr>
-          <w:lang w:val="en-US"/>
-        </w:rPr>
-        <w:t xml:space="preserve">· </w:t>
-      </w:r>
-      <w:r>
-        <w:rPr>
-          <w:lang w:val="en-US"/>
-        </w:rPr>
-        <w:t>b</w:t>
+        <w:t>· c· b</w:t>
       </w:r>
       <w:r>
         <w:rPr>
@@ -349,46 +265,953 @@
         </w:rPr>
         <w:t xml:space="preserve">} </w:t>
       </w:r>
-    </w:p>
-    <w:p>
-      <w:pPr>
-        <w:pStyle w:val="ListParagraph"/>
-        <w:rPr>
-          <w:lang w:val="en-US"/>
-        </w:rPr>
-      </w:pPr>
-      <w:r>
-        <w:rPr>
-          <w:lang w:val="en-US"/>
-        </w:rPr>
-        <w:t xml:space="preserve">R(L3) </w:t>
-      </w:r>
-      <w:r>
-        <w:rPr>
-          <w:lang w:val="en-US"/>
-        </w:rPr>
-        <w:t>∩</w:t>
-      </w:r>
-      <w:r>
-        <w:rPr>
-          <w:lang w:val="en-US"/>
-        </w:rPr>
-        <w:t xml:space="preserve"> L4 = R(L3) because R(L3) </w:t>
-      </w:r>
-      <w:r>
-        <w:rPr>
-          <w:rFonts w:ascii="Cambria Math" w:hAnsi="Cambria Math" w:cs="Cambria Math"/>
-          <w:lang w:val="en-US"/>
-        </w:rPr>
-        <w:t>⊃</w:t>
-      </w:r>
-      <w:r>
-        <w:rPr>
-          <w:rFonts w:ascii="Cambria Math" w:hAnsi="Cambria Math" w:cs="Cambria Math"/>
-          <w:lang w:val="en-US"/>
-        </w:rPr>
-        <w:t xml:space="preserve"> L4</w:t>
-      </w:r>
+      <w:r>
+        <w:rPr>
+          <w:lang w:val="en-US"/>
+        </w:rPr>
+        <w:t xml:space="preserve">R(L3) ∩ </w:t>
+      </w:r>
+    </w:p>
+    <w:p>
+      <w:pPr>
+        <w:pStyle w:val="ListParagraph"/>
+        <w:rPr>
+          <w:lang w:val="en-US"/>
+        </w:rPr>
+      </w:pPr>
+      <w:r>
+        <w:rPr>
+          <w:lang w:val="en-US"/>
+        </w:rPr>
+        <w:drawing>
+          <wp:anchor distT="0" distB="0" distL="114300" distR="114300" simplePos="0" relativeHeight="251658240" behindDoc="1" locked="0" layoutInCell="1" allowOverlap="1" wp14:anchorId="4FEE75B3" wp14:editId="7D1EB7E5">
+            <wp:simplePos x="0" y="0"/>
+            <wp:positionH relativeFrom="column">
+              <wp:posOffset>394970</wp:posOffset>
+            </wp:positionH>
+            <wp:positionV relativeFrom="paragraph">
+              <wp:posOffset>159068</wp:posOffset>
+            </wp:positionV>
+            <wp:extent cx="5731510" cy="3524885"/>
+            <wp:effectExtent l="0" t="0" r="2540" b="0"/>
+            <wp:wrapNone/>
+            <wp:docPr id="1557815778" name="Picture 1"/>
+            <wp:cNvGraphicFramePr>
+              <a:graphicFrameLocks xmlns:a="http://schemas.openxmlformats.org/drawingml/2006/main" noChangeAspect="1"/>
+            </wp:cNvGraphicFramePr>
+            <a:graphic xmlns:a="http://schemas.openxmlformats.org/drawingml/2006/main">
+              <a:graphicData uri="http://schemas.openxmlformats.org/drawingml/2006/picture">
+                <pic:pic xmlns:pic="http://schemas.openxmlformats.org/drawingml/2006/picture">
+                  <pic:nvPicPr>
+                    <pic:cNvPr id="1557815778" name=""/>
+                    <pic:cNvPicPr/>
+                  </pic:nvPicPr>
+                  <pic:blipFill>
+                    <a:blip r:embed="rId5">
+                      <a:extLst>
+                        <a:ext uri="{28A0092B-C50C-407E-A947-70E740481C1C}">
+                          <a14:useLocalDpi xmlns:a14="http://schemas.microsoft.com/office/drawing/2010/main" val="0"/>
+                        </a:ext>
+                      </a:extLst>
+                    </a:blip>
+                    <a:stretch>
+                      <a:fillRect/>
+                    </a:stretch>
+                  </pic:blipFill>
+                  <pic:spPr>
+                    <a:xfrm>
+                      <a:off x="0" y="0"/>
+                      <a:ext cx="5731510" cy="3524885"/>
+                    </a:xfrm>
+                    <a:prstGeom prst="rect">
+                      <a:avLst/>
+                    </a:prstGeom>
+                  </pic:spPr>
+                </pic:pic>
+              </a:graphicData>
+            </a:graphic>
+          </wp:anchor>
+        </w:drawing>
+      </w:r>
+      <w:r>
+        <w:rPr>
+          <w:lang w:val="en-US"/>
+        </w:rPr>
+        <w:t xml:space="preserve">L4 = R(L3) because R(L3) </w:t>
+      </w:r>
+      <w:r>
+        <w:rPr>
+          <w:rFonts w:ascii="Cambria Math" w:hAnsi="Cambria Math" w:cs="Cambria Math"/>
+          <w:lang w:val="en-US"/>
+        </w:rPr>
+        <w:t>⊃ L4</w:t>
+      </w:r>
+    </w:p>
+    <w:p>
+      <w:pPr>
+        <w:pStyle w:val="ListParagraph"/>
+        <w:numPr>
+          <w:ilvl w:val="0"/>
+          <w:numId w:val="1"/>
+        </w:numPr>
+        <w:rPr>
+          <w:lang w:val="en-US"/>
+        </w:rPr>
+      </w:pPr>
+    </w:p>
+    <w:p>
+      <w:pPr>
+        <w:pStyle w:val="ListParagraph"/>
+        <w:rPr>
+          <w:lang w:val="en-US"/>
+        </w:rPr>
+      </w:pPr>
+    </w:p>
+    <w:p>
+      <w:pPr>
+        <w:pStyle w:val="ListParagraph"/>
+        <w:rPr>
+          <w:lang w:val="en-US"/>
+        </w:rPr>
+      </w:pPr>
+    </w:p>
+    <w:p>
+      <w:pPr>
+        <w:pStyle w:val="ListParagraph"/>
+        <w:rPr>
+          <w:lang w:val="en-US"/>
+        </w:rPr>
+      </w:pPr>
+    </w:p>
+    <w:p>
+      <w:pPr>
+        <w:pStyle w:val="ListParagraph"/>
+        <w:rPr>
+          <w:lang w:val="en-US"/>
+        </w:rPr>
+      </w:pPr>
+    </w:p>
+    <w:p>
+      <w:pPr>
+        <w:pStyle w:val="ListParagraph"/>
+        <w:rPr>
+          <w:lang w:val="en-US"/>
+        </w:rPr>
+      </w:pPr>
+    </w:p>
+    <w:p>
+      <w:pPr>
+        <w:pStyle w:val="ListParagraph"/>
+        <w:rPr>
+          <w:lang w:val="en-US"/>
+        </w:rPr>
+      </w:pPr>
+    </w:p>
+    <w:p>
+      <w:pPr>
+        <w:pStyle w:val="ListParagraph"/>
+        <w:rPr>
+          <w:lang w:val="en-US"/>
+        </w:rPr>
+      </w:pPr>
+    </w:p>
+    <w:p>
+      <w:pPr>
+        <w:pStyle w:val="ListParagraph"/>
+        <w:rPr>
+          <w:lang w:val="en-US"/>
+        </w:rPr>
+      </w:pPr>
+    </w:p>
+    <w:p>
+      <w:pPr>
+        <w:pStyle w:val="ListParagraph"/>
+        <w:rPr>
+          <w:lang w:val="en-US"/>
+        </w:rPr>
+      </w:pPr>
+    </w:p>
+    <w:p>
+      <w:pPr>
+        <w:pStyle w:val="ListParagraph"/>
+        <w:rPr>
+          <w:lang w:val="en-US"/>
+        </w:rPr>
+      </w:pPr>
+    </w:p>
+    <w:p>
+      <w:pPr>
+        <w:pStyle w:val="ListParagraph"/>
+        <w:rPr>
+          <w:lang w:val="en-US"/>
+        </w:rPr>
+      </w:pPr>
+    </w:p>
+    <w:p>
+      <w:pPr>
+        <w:pStyle w:val="ListParagraph"/>
+        <w:rPr>
+          <w:lang w:val="en-US"/>
+        </w:rPr>
+      </w:pPr>
+    </w:p>
+    <w:p>
+      <w:pPr>
+        <w:pStyle w:val="ListParagraph"/>
+        <w:rPr>
+          <w:lang w:val="en-US"/>
+        </w:rPr>
+      </w:pPr>
+    </w:p>
+    <w:p>
+      <w:pPr>
+        <w:pStyle w:val="ListParagraph"/>
+        <w:rPr>
+          <w:lang w:val="en-US"/>
+        </w:rPr>
+      </w:pPr>
+    </w:p>
+    <w:p>
+      <w:pPr>
+        <w:pStyle w:val="ListParagraph"/>
+        <w:rPr>
+          <w:lang w:val="en-US"/>
+        </w:rPr>
+      </w:pPr>
+    </w:p>
+    <w:p>
+      <w:pPr>
+        <w:pStyle w:val="ListParagraph"/>
+        <w:rPr>
+          <w:lang w:val="en-US"/>
+        </w:rPr>
+      </w:pPr>
+    </w:p>
+    <w:p>
+      <w:pPr>
+        <w:pStyle w:val="ListParagraph"/>
+        <w:rPr>
+          <w:lang w:val="en-US"/>
+        </w:rPr>
+      </w:pPr>
+    </w:p>
+    <w:p>
+      <w:pPr>
+        <w:pStyle w:val="ListParagraph"/>
+        <w:rPr>
+          <w:lang w:val="en-US"/>
+        </w:rPr>
+      </w:pPr>
+    </w:p>
+    <w:p>
+      <w:pPr>
+        <w:pStyle w:val="ListParagraph"/>
+        <w:numPr>
+          <w:ilvl w:val="0"/>
+          <w:numId w:val="1"/>
+        </w:numPr>
+        <w:rPr>
+          <w:lang w:val="en-US"/>
+        </w:rPr>
+      </w:pPr>
+      <w:r>
+        <w:rPr>
+          <w:lang w:val="en-US"/>
+        </w:rPr>
+        <w:t>L1</w:t>
+      </w:r>
+    </w:p>
+    <w:p>
+      <w:pPr>
+        <w:pStyle w:val="ListParagraph"/>
+        <w:numPr>
+          <w:ilvl w:val="0"/>
+          <w:numId w:val="1"/>
+        </w:numPr>
+        <w:rPr>
+          <w:lang w:val="en-US"/>
+        </w:rPr>
+      </w:pPr>
+      <w:r>
+        <w:rPr>
+          <w:lang w:val="en-US"/>
+        </w:rPr>
+        <w:t xml:space="preserve"> </w:t>
+      </w:r>
+    </w:p>
+    <w:p>
+      <w:pPr>
+        <w:pStyle w:val="ListParagraph"/>
+        <w:numPr>
+          <w:ilvl w:val="0"/>
+          <w:numId w:val="1"/>
+        </w:numPr>
+        <w:rPr>
+          <w:lang w:val="en-US"/>
+        </w:rPr>
+      </w:pPr>
+      <w:r>
+        <w:rPr>
+          <w:lang w:val="en-US"/>
+        </w:rPr>
+        <w:t xml:space="preserve">L1 </w:t>
+      </w:r>
+      <w:r>
+        <w:rPr>
+          <w:lang w:val="en-US"/>
+        </w:rPr>
+        <w:t>·</w:t>
+      </w:r>
+      <w:r>
+        <w:rPr>
+          <w:lang w:val="en-US"/>
+        </w:rPr>
+        <w:t xml:space="preserve"> L2 = {((ab)</w:t>
+      </w:r>
+      <w:r>
+        <w:rPr>
+          <w:vertAlign w:val="superscript"/>
+          <w:lang w:val="en-US"/>
+        </w:rPr>
+        <w:t>n</w:t>
+      </w:r>
+      <w:r>
+        <w:rPr>
+          <w:lang w:val="en-US"/>
+        </w:rPr>
+        <w:t xml:space="preserve"> </w:t>
+      </w:r>
+      <w:r>
+        <w:rPr>
+          <w:lang w:val="en-US"/>
+        </w:rPr>
+        <w:t>·</w:t>
+      </w:r>
+      <w:r>
+        <w:rPr>
+          <w:lang w:val="en-US"/>
+        </w:rPr>
+        <w:t xml:space="preserve"> </w:t>
+      </w:r>
+      <w:proofErr w:type="gramStart"/>
+      <w:r>
+        <w:rPr>
+          <w:lang w:val="en-US"/>
+        </w:rPr>
+        <w:t>c)</w:t>
+      </w:r>
+      <w:r>
+        <w:rPr>
+          <w:vertAlign w:val="superscript"/>
+          <w:lang w:val="en-US"/>
+        </w:rPr>
+        <w:t>m</w:t>
+      </w:r>
+      <w:proofErr w:type="gramEnd"/>
+      <w:r>
+        <w:rPr>
+          <w:lang w:val="en-US"/>
+        </w:rPr>
+        <w:t xml:space="preserve"> </w:t>
+      </w:r>
+      <w:r>
+        <w:rPr>
+          <w:lang w:val="en-US"/>
+        </w:rPr>
+        <w:t>·</w:t>
+      </w:r>
+      <w:r>
+        <w:rPr>
+          <w:lang w:val="en-US"/>
+        </w:rPr>
+        <w:t xml:space="preserve"> a</w:t>
+      </w:r>
+      <w:r>
+        <w:rPr>
+          <w:vertAlign w:val="superscript"/>
+          <w:lang w:val="en-US"/>
+        </w:rPr>
+        <w:t>x+1</w:t>
+      </w:r>
+      <w:r>
+        <w:rPr>
+          <w:lang w:val="en-US"/>
+        </w:rPr>
+        <w:t xml:space="preserve"> </w:t>
+      </w:r>
+      <w:r>
+        <w:rPr>
+          <w:lang w:val="en-US"/>
+        </w:rPr>
+        <w:t>·</w:t>
+      </w:r>
+      <w:r>
+        <w:rPr>
+          <w:lang w:val="en-US"/>
+        </w:rPr>
+        <w:t xml:space="preserve"> b</w:t>
+      </w:r>
+      <w:r>
+        <w:rPr>
+          <w:vertAlign w:val="superscript"/>
+          <w:lang w:val="en-US"/>
+        </w:rPr>
+        <w:t>k</w:t>
+      </w:r>
+      <w:r>
+        <w:rPr>
+          <w:lang w:val="en-US"/>
+        </w:rPr>
+        <w:t xml:space="preserve"> </w:t>
+      </w:r>
+      <w:r>
+        <w:rPr>
+          <w:lang w:val="en-US"/>
+        </w:rPr>
+        <w:t>·</w:t>
+      </w:r>
+      <w:r>
+        <w:rPr>
+          <w:lang w:val="en-US"/>
+        </w:rPr>
+        <w:t xml:space="preserve"> c </w:t>
+      </w:r>
+      <w:r>
+        <w:rPr>
+          <w:lang w:val="en-US"/>
+        </w:rPr>
+        <w:t>·</w:t>
+      </w:r>
+      <w:r>
+        <w:rPr>
+          <w:lang w:val="en-US"/>
+        </w:rPr>
+        <w:t xml:space="preserve"> b</w:t>
+      </w:r>
+      <w:r>
+        <w:rPr>
+          <w:vertAlign w:val="superscript"/>
+          <w:lang w:val="en-US"/>
+        </w:rPr>
+        <w:t>k-1</w:t>
+      </w:r>
+      <w:r>
+        <w:rPr>
+          <w:lang w:val="en-US"/>
+        </w:rPr>
+        <w:t xml:space="preserve"> | </w:t>
+      </w:r>
+      <w:proofErr w:type="spellStart"/>
+      <w:r>
+        <w:rPr>
+          <w:lang w:val="en-US"/>
+        </w:rPr>
+        <w:t>n,k</w:t>
+      </w:r>
+      <w:proofErr w:type="spellEnd"/>
+      <w:r>
+        <w:rPr>
+          <w:lang w:val="en-US"/>
+        </w:rPr>
+        <w:t xml:space="preserve">&gt;0, </w:t>
+      </w:r>
+      <w:proofErr w:type="spellStart"/>
+      <w:r>
+        <w:rPr>
+          <w:lang w:val="en-US"/>
+        </w:rPr>
+        <w:t>m,x</w:t>
+      </w:r>
+      <w:proofErr w:type="spellEnd"/>
+      <w:r>
+        <w:rPr>
+          <w:lang w:val="en-US"/>
+        </w:rPr>
+        <w:t xml:space="preserve"> ≥ 0}</w:t>
+      </w:r>
+    </w:p>
+    <w:p>
+      <w:pPr>
+        <w:pStyle w:val="ListParagraph"/>
+        <w:numPr>
+          <w:ilvl w:val="0"/>
+          <w:numId w:val="1"/>
+        </w:numPr>
+        <w:rPr>
+          <w:lang w:val="en-US"/>
+        </w:rPr>
+      </w:pPr>
+      <w:r>
+        <w:rPr>
+          <w:lang w:val="en-US"/>
+        </w:rPr>
+        <w:t xml:space="preserve">L3 = {W1 </w:t>
+      </w:r>
+      <w:r>
+        <w:rPr>
+          <w:lang w:val="en-US"/>
+        </w:rPr>
+        <w:t>·</w:t>
+      </w:r>
+      <w:r>
+        <w:rPr>
+          <w:lang w:val="en-US"/>
+        </w:rPr>
+        <w:t xml:space="preserve"> </w:t>
+      </w:r>
+      <w:proofErr w:type="spellStart"/>
+      <w:r>
+        <w:rPr>
+          <w:lang w:val="en-US"/>
+        </w:rPr>
+        <w:t>cb</w:t>
+      </w:r>
+      <w:proofErr w:type="spellEnd"/>
+      <w:r>
+        <w:rPr>
+          <w:lang w:val="en-US"/>
+        </w:rPr>
+        <w:t xml:space="preserve"> </w:t>
+      </w:r>
+      <w:r>
+        <w:rPr>
+          <w:lang w:val="en-US"/>
+        </w:rPr>
+        <w:t>·</w:t>
+      </w:r>
+      <w:r>
+        <w:rPr>
+          <w:lang w:val="en-US"/>
+        </w:rPr>
+        <w:t xml:space="preserve"> W2| W</w:t>
+      </w:r>
+      <w:proofErr w:type="gramStart"/>
+      <w:r>
+        <w:rPr>
+          <w:lang w:val="en-US"/>
+        </w:rPr>
+        <w:t>1,W</w:t>
+      </w:r>
+      <w:proofErr w:type="gramEnd"/>
+      <w:r>
+        <w:rPr>
+          <w:lang w:val="en-US"/>
+        </w:rPr>
+        <w:t xml:space="preserve">2 are words from the </w:t>
+      </w:r>
+      <w:proofErr w:type="spellStart"/>
+      <w:r>
+        <w:rPr>
+          <w:lang w:val="en-US"/>
+        </w:rPr>
+        <w:t>abc</w:t>
+      </w:r>
+      <w:proofErr w:type="spellEnd"/>
+      <w:r>
+        <w:rPr>
+          <w:lang w:val="en-US"/>
+        </w:rPr>
+        <w:t>{</w:t>
+      </w:r>
+      <w:proofErr w:type="spellStart"/>
+      <w:r>
+        <w:rPr>
+          <w:lang w:val="en-US"/>
+        </w:rPr>
+        <w:t>a,b,c</w:t>
+      </w:r>
+      <w:proofErr w:type="spellEnd"/>
+      <w:r>
+        <w:rPr>
+          <w:lang w:val="en-US"/>
+        </w:rPr>
+        <w:t>}}</w:t>
+      </w:r>
+      <w:r>
+        <w:rPr>
+          <w:lang w:val="en-US"/>
+        </w:rPr>
+        <w:t xml:space="preserve">,                                                           </w:t>
+      </w:r>
+      <w:r>
+        <w:rPr>
+          <w:lang w:val="en-US"/>
+        </w:rPr>
+        <w:t xml:space="preserve">L3 </w:t>
+      </w:r>
+      <w:r>
+        <w:rPr>
+          <w:lang w:val="en-US"/>
+        </w:rPr>
+        <w:t>·</w:t>
+      </w:r>
+      <w:r>
+        <w:rPr>
+          <w:lang w:val="en-US"/>
+        </w:rPr>
+        <w:t xml:space="preserve"> L1 = {</w:t>
+      </w:r>
+      <w:r>
+        <w:rPr>
+          <w:kern w:val="0"/>
+          <w:lang w:val="en-US"/>
+          <w14:ligatures w14:val="none"/>
+        </w:rPr>
+        <w:t xml:space="preserve"> </w:t>
+      </w:r>
+      <w:r>
+        <w:rPr>
+          <w:kern w:val="0"/>
+          <w:lang w:val="en-US"/>
+          <w14:ligatures w14:val="none"/>
+        </w:rPr>
+        <w:t xml:space="preserve">W1 · </w:t>
+      </w:r>
+      <w:proofErr w:type="spellStart"/>
+      <w:r>
+        <w:rPr>
+          <w:kern w:val="0"/>
+          <w:lang w:val="en-US"/>
+          <w14:ligatures w14:val="none"/>
+        </w:rPr>
+        <w:t>cb</w:t>
+      </w:r>
+      <w:proofErr w:type="spellEnd"/>
+      <w:r>
+        <w:rPr>
+          <w:kern w:val="0"/>
+          <w:lang w:val="en-US"/>
+          <w14:ligatures w14:val="none"/>
+        </w:rPr>
+        <w:t xml:space="preserve"> · W2</w:t>
+      </w:r>
+      <w:r>
+        <w:rPr>
+          <w:kern w:val="0"/>
+          <w:lang w:val="en-US"/>
+          <w14:ligatures w14:val="none"/>
+        </w:rPr>
+        <w:t xml:space="preserve"> </w:t>
+      </w:r>
+      <w:r>
+        <w:rPr>
+          <w:kern w:val="0"/>
+          <w:lang w:val="en-US"/>
+          <w14:ligatures w14:val="none"/>
+        </w:rPr>
+        <w:t>·</w:t>
+      </w:r>
+      <w:r>
+        <w:t xml:space="preserve"> </w:t>
+      </w:r>
+      <w:r>
+        <w:rPr>
+          <w:kern w:val="0"/>
+          <w:lang w:val="en-US"/>
+          <w14:ligatures w14:val="none"/>
+        </w:rPr>
+        <w:t xml:space="preserve"> </w:t>
+      </w:r>
+      <w:r>
+        <w:rPr>
+          <w:lang w:val="en-US"/>
+        </w:rPr>
+        <w:t>((ab)</w:t>
+      </w:r>
+      <w:r>
+        <w:rPr>
+          <w:vertAlign w:val="superscript"/>
+          <w:lang w:val="en-US"/>
+        </w:rPr>
+        <w:t>n</w:t>
+      </w:r>
+      <w:r>
+        <w:rPr>
+          <w:lang w:val="en-US"/>
+        </w:rPr>
+        <w:t xml:space="preserve"> · c)</w:t>
+      </w:r>
+      <w:r>
+        <w:rPr>
+          <w:vertAlign w:val="superscript"/>
+          <w:lang w:val="en-US"/>
+        </w:rPr>
+        <w:t>m</w:t>
+      </w:r>
+      <w:r>
+        <w:rPr>
+          <w:lang w:val="en-US"/>
+        </w:rPr>
+        <w:t xml:space="preserve"> · a</w:t>
+      </w:r>
+      <w:r>
+        <w:rPr>
+          <w:vertAlign w:val="superscript"/>
+          <w:lang w:val="en-US"/>
+        </w:rPr>
+        <w:t>x</w:t>
+      </w:r>
+      <w:r>
+        <w:rPr>
+          <w:lang w:val="en-US"/>
+        </w:rPr>
+        <w:t xml:space="preserve"> |n&gt;0, </w:t>
+      </w:r>
+      <w:proofErr w:type="spellStart"/>
+      <w:r>
+        <w:rPr>
+          <w:lang w:val="en-US"/>
+        </w:rPr>
+        <w:t>m,x</w:t>
+      </w:r>
+      <w:proofErr w:type="spellEnd"/>
+      <w:r>
+        <w:rPr>
+          <w:lang w:val="en-US"/>
+        </w:rPr>
+        <w:t xml:space="preserve"> ≥ 0, </w:t>
+      </w:r>
+      <w:r>
+        <w:rPr>
+          <w:lang w:val="en-US"/>
+        </w:rPr>
+        <w:t xml:space="preserve">W1,W2 are words from the </w:t>
+      </w:r>
+      <w:proofErr w:type="spellStart"/>
+      <w:r>
+        <w:rPr>
+          <w:lang w:val="en-US"/>
+        </w:rPr>
+        <w:t>abc</w:t>
+      </w:r>
+      <w:proofErr w:type="spellEnd"/>
+      <w:r>
+        <w:rPr>
+          <w:lang w:val="en-US"/>
+        </w:rPr>
+        <w:t>{</w:t>
+      </w:r>
+      <w:proofErr w:type="spellStart"/>
+      <w:r>
+        <w:rPr>
+          <w:lang w:val="en-US"/>
+        </w:rPr>
+        <w:t>a,b,c</w:t>
+      </w:r>
+      <w:proofErr w:type="spellEnd"/>
+      <w:r>
+        <w:rPr>
+          <w:lang w:val="en-US"/>
+        </w:rPr>
+        <w:t>}</w:t>
+      </w:r>
+      <w:r>
+        <w:rPr>
+          <w:lang w:val="en-US"/>
+        </w:rPr>
+        <w:t>}</w:t>
+      </w:r>
+    </w:p>
+    <w:p>
+      <w:pPr>
+        <w:pStyle w:val="ListParagraph"/>
+        <w:numPr>
+          <w:ilvl w:val="0"/>
+          <w:numId w:val="1"/>
+        </w:numPr>
+        <w:rPr>
+          <w:lang w:val="en-US"/>
+        </w:rPr>
+      </w:pPr>
+    </w:p>
+    <w:p>
+      <w:pPr>
+        <w:pStyle w:val="ListParagraph"/>
+        <w:rPr>
+          <w:rFonts w:ascii="Cambria Math" w:hAnsi="Cambria Math" w:cs="Cambria Math"/>
+          <w:lang w:val="en-US"/>
+        </w:rPr>
+      </w:pPr>
+    </w:p>
+    <w:p>
+      <w:pPr>
+        <w:pStyle w:val="ListParagraph"/>
+        <w:rPr>
+          <w:rFonts w:ascii="Cambria Math" w:hAnsi="Cambria Math" w:cs="Cambria Math"/>
+          <w:lang w:val="en-US"/>
+        </w:rPr>
+      </w:pPr>
+    </w:p>
+    <w:p>
+      <w:pPr>
+        <w:pStyle w:val="ListParagraph"/>
+        <w:rPr>
+          <w:rFonts w:ascii="Cambria Math" w:hAnsi="Cambria Math" w:cs="Cambria Math"/>
+          <w:lang w:val="en-US"/>
+        </w:rPr>
+      </w:pPr>
+    </w:p>
+    <w:p>
+      <w:pPr>
+        <w:pStyle w:val="ListParagraph"/>
+        <w:rPr>
+          <w:rFonts w:ascii="Cambria Math" w:hAnsi="Cambria Math" w:cs="Cambria Math"/>
+          <w:lang w:val="en-US"/>
+        </w:rPr>
+      </w:pPr>
+    </w:p>
+    <w:p>
+      <w:pPr>
+        <w:pStyle w:val="ListParagraph"/>
+        <w:rPr>
+          <w:rFonts w:ascii="Cambria Math" w:hAnsi="Cambria Math" w:cs="Cambria Math"/>
+          <w:lang w:val="en-US"/>
+        </w:rPr>
+      </w:pPr>
+    </w:p>
+    <w:p>
+      <w:pPr>
+        <w:pStyle w:val="ListParagraph"/>
+        <w:rPr>
+          <w:rFonts w:ascii="Cambria Math" w:hAnsi="Cambria Math" w:cs="Cambria Math"/>
+          <w:lang w:val="en-US"/>
+        </w:rPr>
+      </w:pPr>
+    </w:p>
+    <w:p>
+      <w:pPr>
+        <w:pStyle w:val="ListParagraph"/>
+        <w:rPr>
+          <w:rFonts w:ascii="Cambria Math" w:hAnsi="Cambria Math" w:cs="Cambria Math"/>
+          <w:lang w:val="en-US"/>
+        </w:rPr>
+      </w:pPr>
+    </w:p>
+    <w:p>
+      <w:pPr>
+        <w:pStyle w:val="ListParagraph"/>
+        <w:rPr>
+          <w:rFonts w:ascii="Cambria Math" w:hAnsi="Cambria Math" w:cs="Cambria Math"/>
+          <w:lang w:val="en-US"/>
+        </w:rPr>
+      </w:pPr>
+    </w:p>
+    <w:p>
+      <w:pPr>
+        <w:pStyle w:val="ListParagraph"/>
+        <w:rPr>
+          <w:rFonts w:ascii="Cambria Math" w:hAnsi="Cambria Math" w:cs="Cambria Math"/>
+          <w:lang w:val="en-US"/>
+        </w:rPr>
+      </w:pPr>
+    </w:p>
+    <w:p>
+      <w:pPr>
+        <w:pStyle w:val="ListParagraph"/>
+        <w:rPr>
+          <w:rFonts w:ascii="Cambria Math" w:hAnsi="Cambria Math" w:cs="Cambria Math"/>
+          <w:lang w:val="en-US"/>
+        </w:rPr>
+      </w:pPr>
+    </w:p>
+    <w:p>
+      <w:pPr>
+        <w:pStyle w:val="ListParagraph"/>
+        <w:rPr>
+          <w:rFonts w:ascii="Cambria Math" w:hAnsi="Cambria Math" w:cs="Cambria Math"/>
+          <w:lang w:val="en-US"/>
+        </w:rPr>
+      </w:pPr>
+    </w:p>
+    <w:p>
+      <w:pPr>
+        <w:pStyle w:val="ListParagraph"/>
+        <w:rPr>
+          <w:rFonts w:ascii="Cambria Math" w:hAnsi="Cambria Math" w:cs="Cambria Math"/>
+          <w:lang w:val="en-US"/>
+        </w:rPr>
+      </w:pPr>
+    </w:p>
+    <w:p>
+      <w:pPr>
+        <w:pStyle w:val="ListParagraph"/>
+        <w:rPr>
+          <w:rFonts w:ascii="Cambria Math" w:hAnsi="Cambria Math" w:cs="Cambria Math"/>
+          <w:lang w:val="en-US"/>
+        </w:rPr>
+      </w:pPr>
+    </w:p>
+    <w:p>
+      <w:pPr>
+        <w:pStyle w:val="ListParagraph"/>
+        <w:rPr>
+          <w:rFonts w:ascii="Cambria Math" w:hAnsi="Cambria Math" w:cs="Cambria Math"/>
+          <w:lang w:val="en-US"/>
+        </w:rPr>
+      </w:pPr>
+    </w:p>
+    <w:p>
+      <w:pPr>
+        <w:pStyle w:val="ListParagraph"/>
+        <w:rPr>
+          <w:rFonts w:ascii="Cambria Math" w:hAnsi="Cambria Math" w:cs="Cambria Math"/>
+          <w:lang w:val="en-US"/>
+        </w:rPr>
+      </w:pPr>
+    </w:p>
+    <w:p>
+      <w:pPr>
+        <w:pStyle w:val="ListParagraph"/>
+        <w:rPr>
+          <w:rFonts w:ascii="Cambria Math" w:hAnsi="Cambria Math" w:cs="Cambria Math"/>
+          <w:lang w:val="en-US"/>
+        </w:rPr>
+      </w:pPr>
+    </w:p>
+    <w:p>
+      <w:pPr>
+        <w:pStyle w:val="ListParagraph"/>
+        <w:rPr>
+          <w:rFonts w:ascii="Cambria Math" w:hAnsi="Cambria Math" w:cs="Cambria Math"/>
+          <w:lang w:val="en-US"/>
+        </w:rPr>
+      </w:pPr>
+    </w:p>
+    <w:p>
+      <w:pPr>
+        <w:pStyle w:val="ListParagraph"/>
+        <w:rPr>
+          <w:rFonts w:ascii="Cambria Math" w:hAnsi="Cambria Math" w:cs="Cambria Math"/>
+          <w:lang w:val="en-US"/>
+        </w:rPr>
+      </w:pPr>
+    </w:p>
+    <w:p>
+      <w:pPr>
+        <w:pStyle w:val="ListParagraph"/>
+        <w:rPr>
+          <w:rFonts w:ascii="Cambria Math" w:hAnsi="Cambria Math" w:cs="Cambria Math"/>
+          <w:lang w:val="en-US"/>
+        </w:rPr>
+      </w:pPr>
+    </w:p>
+    <w:p>
+      <w:pPr>
+        <w:pStyle w:val="ListParagraph"/>
+        <w:rPr>
+          <w:rFonts w:ascii="Cambria Math" w:hAnsi="Cambria Math" w:cs="Cambria Math"/>
+          <w:lang w:val="en-US"/>
+        </w:rPr>
+      </w:pPr>
+    </w:p>
+    <w:p>
+      <w:pPr>
+        <w:pStyle w:val="ListParagraph"/>
+        <w:rPr>
+          <w:rFonts w:ascii="Cambria Math" w:hAnsi="Cambria Math" w:cs="Cambria Math"/>
+          <w:lang w:val="en-US"/>
+        </w:rPr>
+      </w:pPr>
     </w:p>
     <w:sectPr>
       <w:pgSz w:w="11906" w:h="16838"/>
@@ -401,8 +1224,94 @@
 </file>
 
 <file path=word/numbering.xml><?xml version="1.0" encoding="utf-8"?>
-<w:numbering xmlns:wpc="http://schemas.microsoft.com/office/word/2010/wordprocessingCanvas" xmlns:cx="http://schemas.microsoft.com/office/drawing/2014/chartex" xmlns:cx1="http://schemas.microsoft.com/office/drawing/2015/9/8/chartex" xmlns:cx2="http://schemas.microsoft.com/office/drawing/2015/10/21/chartex" xmlns:cx3="http://schemas.microsoft.com/office/drawing/2016/5/9/chartex" xmlns:cx4="http://schemas.microsoft.com/office/drawing/2016/5/10/chartex" xmlns:cx5="http://schemas.microsoft.com/office/drawing/2016/5/11/chartex" xmlns:cx6="http://schemas.microsoft.com/office/drawing/2016/5/12/chartex" xmlns:cx7="http://schemas.microsoft.com/office/drawing/2016/5/13/chartex" xmlns:cx8="http://schemas.microsoft.com/office/drawing/2016/5/14/chartex" xmlns:mc="http://schemas.openxmlformats.org/markup-compatibility/2006" xmlns:aink="http://schemas.microsoft.com/office/drawing/2016/ink" xmlns:am3d="http://schemas.microsoft.com/office/drawing/2017/model3d" xmlns:o="urn:schemas-microsoft-com:office:office" xmlns:oel="http://schemas.microsoft.com/office/2019/extlst" xmlns:r="http://schemas.openxmlformats.org/officeDocument/2006/relationships" xmlns:m="http://schemas.openxmlformats.org/officeDocument/2006/math" xmlns:v="urn:schemas-microsoft-com:vml" xmlns:wp14="http://schemas.microsoft.com/office/word/2010/wordprocessingDrawing" xmlns:wp="http://schemas.openxmlformats.org/drawingml/2006/wordprocessingDrawing" xmlns:w10="urn:schemas-microsoft-com:office:word" xmlns:w="http://schemas.openxmlformats.org/wordprocessingml/2006/main" xmlns:w14="http://schemas.microsoft.com/office/word/2010/wordml" xmlns:w15="http://schemas.microsoft.com/office/word/2012/wordml" xmlns:w16cex="http://schemas.microsoft.com/office/word/2018/wordml/cex" xmlns:w16cid="http://schemas.microsoft.com/office/word/2016/wordml/cid" xmlns:w16="http://schemas.microsoft.com/office/word/2018/wordml" xmlns:w16du="http://schemas.microsoft.com/office/word/2023/wordml/word16du" xmlns:w16sdtdh="http://schemas.microsoft.com/office/word/2020/wordml/sdtdatahash" xmlns:w16se="http://schemas.microsoft.com/office/word/2015/wordml/symex" xmlns:wpg="http://schemas.microsoft.com/office/word/2010/wordprocessingGroup" xmlns:wpi="http://schemas.microsoft.com/office/word/2010/wordprocessingInk" xmlns:wne="http://schemas.microsoft.com/office/word/2006/wordml" xmlns:wps="http://schemas.microsoft.com/office/word/2010/wordprocessingShape" mc:Ignorable="w14 w15 w16se w16cid w16 w16cex w16sdtdh wp14">
+<w:numbering xmlns:wpc="http://schemas.microsoft.com/office/word/2010/wordprocessingCanvas" xmlns:cx="http://schemas.microsoft.com/office/drawing/2014/chartex" xmlns:cx1="http://schemas.microsoft.com/office/drawing/2015/9/8/chartex" xmlns:cx2="http://schemas.microsoft.com/office/drawing/2015/10/21/chartex" xmlns:cx3="http://schemas.microsoft.com/office/drawing/2016/5/9/chartex" xmlns:cx4="http://schemas.microsoft.com/office/drawing/2016/5/10/chartex" xmlns:cx5="http://schemas.microsoft.com/office/drawing/2016/5/11/chartex" xmlns:cx6="http://schemas.microsoft.com/office/drawing/2016/5/12/chartex" xmlns:cx7="http://schemas.microsoft.com/office/drawing/2016/5/13/chartex" xmlns:cx8="http://schemas.microsoft.com/office/drawing/2016/5/14/chartex" xmlns:mc="http://schemas.openxmlformats.org/markup-compatibility/2006" xmlns:aink="http://schemas.microsoft.com/office/drawing/2016/ink" xmlns:am3d="http://schemas.microsoft.com/office/drawing/2017/model3d" xmlns:o="urn:schemas-microsoft-com:office:office" xmlns:oel="http://schemas.microsoft.com/office/2019/extlst" xmlns:r="http://schemas.openxmlformats.org/officeDocument/2006/relationships" xmlns:m="http://schemas.openxmlformats.org/officeDocument/2006/math" xmlns:v="urn:schemas-microsoft-com:vml" xmlns:wp14="http://schemas.microsoft.com/office/word/2010/wordprocessingDrawing" xmlns:wp="http://schemas.openxmlformats.org/drawingml/2006/wordprocessingDrawing" xmlns:w10="urn:schemas-microsoft-com:office:word" xmlns:w="http://schemas.openxmlformats.org/wordprocessingml/2006/main" xmlns:w14="http://schemas.microsoft.com/office/word/2010/wordml" xmlns:w15="http://schemas.microsoft.com/office/word/2012/wordml" xmlns:w16cex="http://schemas.microsoft.com/office/word/2018/wordml/cex" xmlns:w16cid="http://schemas.microsoft.com/office/word/2016/wordml/cid" xmlns:w16="http://schemas.microsoft.com/office/word/2018/wordml" xmlns:w16sdtdh="http://schemas.microsoft.com/office/word/2020/wordml/sdtdatahash" xmlns:w16se="http://schemas.microsoft.com/office/word/2015/wordml/symex" xmlns:wpg="http://schemas.microsoft.com/office/word/2010/wordprocessingGroup" xmlns:wpi="http://schemas.microsoft.com/office/word/2010/wordprocessingInk" xmlns:wne="http://schemas.microsoft.com/office/word/2006/wordml" xmlns:wps="http://schemas.microsoft.com/office/word/2010/wordprocessingShape" mc:Ignorable="w14 w15 w16se w16cid w16 w16cex w16sdtdh wp14">
   <w:abstractNum w:abstractNumId="0" w15:restartNumberingAfterBreak="0">
+    <w:nsid w:val="39996885"/>
+    <w:multiLevelType w:val="multilevel"/>
+    <w:tmpl w:val="1000001D"/>
+    <w:lvl w:ilvl="0">
+      <w:start w:val="1"/>
+      <w:numFmt w:val="decimal"/>
+      <w:lvlText w:val="%1)"/>
+      <w:lvlJc w:val="left"/>
+      <w:pPr>
+        <w:ind w:left="360" w:hanging="360"/>
+      </w:pPr>
+    </w:lvl>
+    <w:lvl w:ilvl="1">
+      <w:start w:val="1"/>
+      <w:numFmt w:val="lowerLetter"/>
+      <w:lvlText w:val="%2)"/>
+      <w:lvlJc w:val="left"/>
+      <w:pPr>
+        <w:ind w:left="720" w:hanging="360"/>
+      </w:pPr>
+    </w:lvl>
+    <w:lvl w:ilvl="2">
+      <w:start w:val="1"/>
+      <w:numFmt w:val="lowerRoman"/>
+      <w:lvlText w:val="%3)"/>
+      <w:lvlJc w:val="left"/>
+      <w:pPr>
+        <w:ind w:left="1080" w:hanging="360"/>
+      </w:pPr>
+    </w:lvl>
+    <w:lvl w:ilvl="3">
+      <w:start w:val="1"/>
+      <w:numFmt w:val="decimal"/>
+      <w:lvlText w:val="(%4)"/>
+      <w:lvlJc w:val="left"/>
+      <w:pPr>
+        <w:ind w:left="1440" w:hanging="360"/>
+      </w:pPr>
+    </w:lvl>
+    <w:lvl w:ilvl="4">
+      <w:start w:val="1"/>
+      <w:numFmt w:val="lowerLetter"/>
+      <w:lvlText w:val="(%5)"/>
+      <w:lvlJc w:val="left"/>
+      <w:pPr>
+        <w:ind w:left="1800" w:hanging="360"/>
+      </w:pPr>
+    </w:lvl>
+    <w:lvl w:ilvl="5">
+      <w:start w:val="1"/>
+      <w:numFmt w:val="lowerRoman"/>
+      <w:lvlText w:val="(%6)"/>
+      <w:lvlJc w:val="left"/>
+      <w:pPr>
+        <w:ind w:left="2160" w:hanging="360"/>
+      </w:pPr>
+    </w:lvl>
+    <w:lvl w:ilvl="6">
+      <w:start w:val="1"/>
+      <w:numFmt w:val="decimal"/>
+      <w:lvlText w:val="%7."/>
+      <w:lvlJc w:val="left"/>
+      <w:pPr>
+        <w:ind w:left="2520" w:hanging="360"/>
+      </w:pPr>
+    </w:lvl>
+    <w:lvl w:ilvl="7">
+      <w:start w:val="1"/>
+      <w:numFmt w:val="lowerLetter"/>
+      <w:lvlText w:val="%8."/>
+      <w:lvlJc w:val="left"/>
+      <w:pPr>
+        <w:ind w:left="2880" w:hanging="360"/>
+      </w:pPr>
+    </w:lvl>
+    <w:lvl w:ilvl="8">
+      <w:start w:val="1"/>
+      <w:numFmt w:val="lowerRoman"/>
+      <w:lvlText w:val="%9."/>
+      <w:lvlJc w:val="left"/>
+      <w:pPr>
+        <w:ind w:left="3240" w:hanging="360"/>
+      </w:pPr>
+    </w:lvl>
+  </w:abstractNum>
+  <w:abstractNum w:abstractNumId="1" w15:restartNumberingAfterBreak="0">
     <w:nsid w:val="45602AEB"/>
     <w:multiLevelType w:val="hybridMultilevel"/>
     <w:tmpl w:val="F5B2740E"/>
@@ -488,7 +1397,99 @@
       </w:pPr>
     </w:lvl>
   </w:abstractNum>
+  <w:abstractNum w:abstractNumId="2" w15:restartNumberingAfterBreak="0">
+    <w:nsid w:val="4A3B7AC8"/>
+    <w:multiLevelType w:val="multilevel"/>
+    <w:tmpl w:val="1000001D"/>
+    <w:lvl w:ilvl="0">
+      <w:start w:val="1"/>
+      <w:numFmt w:val="decimal"/>
+      <w:lvlText w:val="%1)"/>
+      <w:lvlJc w:val="left"/>
+      <w:pPr>
+        <w:ind w:left="360" w:hanging="360"/>
+      </w:pPr>
+    </w:lvl>
+    <w:lvl w:ilvl="1">
+      <w:start w:val="1"/>
+      <w:numFmt w:val="lowerLetter"/>
+      <w:lvlText w:val="%2)"/>
+      <w:lvlJc w:val="left"/>
+      <w:pPr>
+        <w:ind w:left="720" w:hanging="360"/>
+      </w:pPr>
+    </w:lvl>
+    <w:lvl w:ilvl="2">
+      <w:start w:val="1"/>
+      <w:numFmt w:val="lowerRoman"/>
+      <w:lvlText w:val="%3)"/>
+      <w:lvlJc w:val="left"/>
+      <w:pPr>
+        <w:ind w:left="1080" w:hanging="360"/>
+      </w:pPr>
+    </w:lvl>
+    <w:lvl w:ilvl="3">
+      <w:start w:val="1"/>
+      <w:numFmt w:val="decimal"/>
+      <w:lvlText w:val="(%4)"/>
+      <w:lvlJc w:val="left"/>
+      <w:pPr>
+        <w:ind w:left="1440" w:hanging="360"/>
+      </w:pPr>
+    </w:lvl>
+    <w:lvl w:ilvl="4">
+      <w:start w:val="1"/>
+      <w:numFmt w:val="lowerLetter"/>
+      <w:lvlText w:val="(%5)"/>
+      <w:lvlJc w:val="left"/>
+      <w:pPr>
+        <w:ind w:left="1800" w:hanging="360"/>
+      </w:pPr>
+    </w:lvl>
+    <w:lvl w:ilvl="5">
+      <w:start w:val="1"/>
+      <w:numFmt w:val="lowerRoman"/>
+      <w:lvlText w:val="(%6)"/>
+      <w:lvlJc w:val="left"/>
+      <w:pPr>
+        <w:ind w:left="2160" w:hanging="360"/>
+      </w:pPr>
+    </w:lvl>
+    <w:lvl w:ilvl="6">
+      <w:start w:val="1"/>
+      <w:numFmt w:val="decimal"/>
+      <w:lvlText w:val="%7."/>
+      <w:lvlJc w:val="left"/>
+      <w:pPr>
+        <w:ind w:left="2520" w:hanging="360"/>
+      </w:pPr>
+    </w:lvl>
+    <w:lvl w:ilvl="7">
+      <w:start w:val="1"/>
+      <w:numFmt w:val="lowerLetter"/>
+      <w:lvlText w:val="%8."/>
+      <w:lvlJc w:val="left"/>
+      <w:pPr>
+        <w:ind w:left="2880" w:hanging="360"/>
+      </w:pPr>
+    </w:lvl>
+    <w:lvl w:ilvl="8">
+      <w:start w:val="1"/>
+      <w:numFmt w:val="lowerRoman"/>
+      <w:lvlText w:val="%9."/>
+      <w:lvlJc w:val="left"/>
+      <w:pPr>
+        <w:ind w:left="3240" w:hanging="360"/>
+      </w:pPr>
+    </w:lvl>
+  </w:abstractNum>
   <w:num w:numId="1" w16cid:durableId="783618530">
+    <w:abstractNumId w:val="1"/>
+  </w:num>
+  <w:num w:numId="2" w16cid:durableId="781649801">
+    <w:abstractNumId w:val="2"/>
+  </w:num>
+  <w:num w:numId="3" w16cid:durableId="1551110976">
     <w:abstractNumId w:val="0"/>
   </w:num>
 </w:numbering>

</xml_diff>